<commit_message>
Changes Made: The model llama-3.2-3B has been utilised to predict ambient temperature in model.js under models directory. The server.js gets a post request form endpoint '/predict' which has the prompt and it is sent to the model via a function call. Added input fiel of text as space to type prompt in main.html.
Rollback Effects: The model will not exist. The endpoint '/predict' will
not exist and the prompt area in main.html will not exist.
</commit_message>
<xml_diff>
--- a/README.docx
+++ b/README.docx
@@ -973,8 +973,6 @@
           <w:lang w:val="en-IN"/>
         </w:rPr>
       </w:pPr>
-      <w:bookmarkStart w:id="0" w:name="_GoBack"/>
-      <w:bookmarkEnd w:id="0"/>
     </w:p>
     <w:p>
       <w:pPr>
@@ -1331,8 +1329,6 @@
         <w:jc w:val="both"/>
         <w:rPr>
           <w:rFonts w:hint="default" w:ascii="Times New Roman" w:hAnsi="Times New Roman" w:cs="Times New Roman"/>
-          <w:b/>
-          <w:bCs/>
           <w:sz w:val="24"/>
           <w:szCs w:val="24"/>
           <w:lang w:val="en-IN"/>
@@ -1354,22 +1350,6 @@
       <w:pPr>
         <w:numPr>
           <w:ilvl w:val="0"/>
-          <w:numId w:val="0"/>
-        </w:numPr>
-        <w:ind w:leftChars="0"/>
-        <w:jc w:val="both"/>
-        <w:rPr>
-          <w:rFonts w:hint="default" w:ascii="Times New Roman" w:hAnsi="Times New Roman" w:cs="Times New Roman"/>
-          <w:sz w:val="24"/>
-          <w:szCs w:val="24"/>
-          <w:lang w:val="en-IN"/>
-        </w:rPr>
-      </w:pPr>
-    </w:p>
-    <w:p>
-      <w:pPr>
-        <w:numPr>
-          <w:ilvl w:val="0"/>
           <w:numId w:val="4"/>
         </w:numPr>
         <w:ind w:left="840" w:leftChars="0" w:hanging="420" w:firstLineChars="0"/>
@@ -1635,6 +1615,51 @@
     <w:p>
       <w:pPr>
         <w:numPr>
+          <w:numId w:val="0"/>
+        </w:numPr>
+        <w:jc w:val="both"/>
+        <w:rPr>
+          <w:rFonts w:hint="default" w:ascii="Times New Roman" w:hAnsi="Times New Roman" w:cs="Times New Roman"/>
+          <w:b/>
+          <w:bCs/>
+          <w:sz w:val="24"/>
+          <w:szCs w:val="24"/>
+          <w:lang w:val="en-IN"/>
+        </w:rPr>
+      </w:pPr>
+    </w:p>
+    <w:p>
+      <w:pPr>
+        <w:numPr>
+          <w:ilvl w:val="0"/>
+          <w:numId w:val="6"/>
+        </w:numPr>
+        <w:ind w:left="840" w:leftChars="0" w:hanging="420" w:firstLineChars="0"/>
+        <w:jc w:val="both"/>
+        <w:rPr>
+          <w:rFonts w:hint="default" w:ascii="Times New Roman" w:hAnsi="Times New Roman" w:cs="Times New Roman"/>
+          <w:b/>
+          <w:bCs/>
+          <w:sz w:val="24"/>
+          <w:szCs w:val="24"/>
+          <w:lang w:val="en-IN"/>
+        </w:rPr>
+      </w:pPr>
+      <w:r>
+        <w:rPr>
+          <w:rFonts w:hint="default" w:ascii="Times New Roman" w:hAnsi="Times New Roman" w:cs="Times New Roman"/>
+          <w:b/>
+          <w:bCs/>
+          <w:sz w:val="24"/>
+          <w:szCs w:val="24"/>
+          <w:lang w:val="en-IN"/>
+        </w:rPr>
+        <w:t>Middlware:</w:t>
+      </w:r>
+    </w:p>
+    <w:p>
+      <w:pPr>
+        <w:numPr>
           <w:ilvl w:val="0"/>
           <w:numId w:val="0"/>
         </w:numPr>
@@ -1642,67 +1667,117 @@
         <w:jc w:val="both"/>
         <w:rPr>
           <w:rFonts w:hint="default" w:ascii="Times New Roman" w:hAnsi="Times New Roman" w:cs="Times New Roman"/>
-          <w:b w:val="0"/>
-          <w:bCs w:val="0"/>
-          <w:sz w:val="24"/>
-          <w:szCs w:val="24"/>
-          <w:lang w:val="en-IN"/>
-        </w:rPr>
-      </w:pPr>
-    </w:p>
-    <w:p>
-      <w:pPr>
-        <w:numPr>
-          <w:ilvl w:val="0"/>
-          <w:numId w:val="6"/>
+          <w:b/>
+          <w:bCs/>
+          <w:sz w:val="24"/>
+          <w:szCs w:val="24"/>
+          <w:lang w:val="en-IN"/>
+        </w:rPr>
+      </w:pPr>
+    </w:p>
+    <w:p>
+      <w:pPr>
+        <w:numPr>
+          <w:ilvl w:val="0"/>
+          <w:numId w:val="8"/>
+        </w:numPr>
+        <w:ind w:left="1260" w:leftChars="0" w:hanging="420" w:firstLineChars="0"/>
+        <w:jc w:val="both"/>
+        <w:rPr>
+          <w:rFonts w:hint="default" w:ascii="Times New Roman" w:hAnsi="Times New Roman" w:cs="Times New Roman"/>
+          <w:b w:val="0"/>
+          <w:bCs w:val="0"/>
+          <w:sz w:val="24"/>
+          <w:szCs w:val="24"/>
+          <w:lang w:val="en-IN"/>
+        </w:rPr>
+      </w:pPr>
+      <w:r>
+        <w:rPr>
+          <w:rFonts w:hint="default" w:ascii="Times New Roman" w:hAnsi="Times New Roman" w:cs="Times New Roman"/>
+          <w:b w:val="0"/>
+          <w:bCs w:val="0"/>
+          <w:sz w:val="24"/>
+          <w:szCs w:val="24"/>
+          <w:lang w:val="en-IN"/>
+        </w:rPr>
+        <w:t>body-parser</w:t>
+      </w:r>
+    </w:p>
+    <w:p>
+      <w:pPr>
+        <w:numPr>
+          <w:numId w:val="0"/>
+        </w:numPr>
+        <w:tabs>
+          <w:tab w:val="left" w:pos="1260"/>
+        </w:tabs>
+        <w:jc w:val="both"/>
+        <w:rPr>
+          <w:rFonts w:hint="default" w:ascii="Times New Roman" w:hAnsi="Times New Roman" w:cs="Times New Roman"/>
+          <w:b w:val="0"/>
+          <w:bCs w:val="0"/>
+          <w:sz w:val="24"/>
+          <w:szCs w:val="24"/>
+          <w:lang w:val="en-IN"/>
+        </w:rPr>
+      </w:pPr>
+    </w:p>
+    <w:p>
+      <w:pPr>
+        <w:numPr>
+          <w:ilvl w:val="0"/>
+          <w:numId w:val="9"/>
         </w:numPr>
         <w:ind w:left="840" w:leftChars="0" w:hanging="420" w:firstLineChars="0"/>
         <w:jc w:val="both"/>
         <w:rPr>
           <w:rFonts w:hint="default" w:ascii="Times New Roman" w:hAnsi="Times New Roman" w:cs="Times New Roman"/>
-          <w:b/>
-          <w:bCs/>
-          <w:sz w:val="24"/>
-          <w:szCs w:val="24"/>
-          <w:lang w:val="en-IN"/>
-        </w:rPr>
-      </w:pPr>
-      <w:r>
-        <w:rPr>
-          <w:rFonts w:hint="default" w:ascii="Times New Roman" w:hAnsi="Times New Roman" w:cs="Times New Roman"/>
-          <w:b/>
-          <w:bCs/>
-          <w:sz w:val="24"/>
-          <w:szCs w:val="24"/>
-          <w:lang w:val="en-IN"/>
-        </w:rPr>
-        <w:t>Middlware:</w:t>
-      </w:r>
-    </w:p>
-    <w:p>
-      <w:pPr>
-        <w:numPr>
-          <w:ilvl w:val="0"/>
+          <w:b w:val="0"/>
+          <w:bCs w:val="0"/>
+          <w:sz w:val="24"/>
+          <w:szCs w:val="24"/>
+          <w:lang w:val="en-IN"/>
+        </w:rPr>
+      </w:pPr>
+      <w:r>
+        <w:rPr>
+          <w:rFonts w:hint="default" w:ascii="Times New Roman" w:hAnsi="Times New Roman" w:cs="Times New Roman"/>
+          <w:b/>
+          <w:bCs/>
+          <w:sz w:val="24"/>
+          <w:szCs w:val="24"/>
+          <w:lang w:val="en-IN"/>
+        </w:rPr>
+        <w:t>Database:</w:t>
+      </w:r>
+    </w:p>
+    <w:p>
+      <w:pPr>
+        <w:numPr>
           <w:numId w:val="0"/>
         </w:numPr>
         <w:ind w:left="420" w:leftChars="0"/>
         <w:jc w:val="both"/>
         <w:rPr>
           <w:rFonts w:hint="default" w:ascii="Times New Roman" w:hAnsi="Times New Roman" w:cs="Times New Roman"/>
-          <w:b/>
-          <w:bCs/>
-          <w:sz w:val="24"/>
-          <w:szCs w:val="24"/>
-          <w:lang w:val="en-IN"/>
-        </w:rPr>
-      </w:pPr>
-    </w:p>
-    <w:p>
-      <w:pPr>
-        <w:numPr>
-          <w:ilvl w:val="0"/>
-          <w:numId w:val="8"/>
-        </w:numPr>
+          <w:b w:val="0"/>
+          <w:bCs w:val="0"/>
+          <w:sz w:val="24"/>
+          <w:szCs w:val="24"/>
+          <w:lang w:val="en-IN"/>
+        </w:rPr>
+      </w:pPr>
+    </w:p>
+    <w:p>
+      <w:pPr>
+        <w:numPr>
+          <w:ilvl w:val="0"/>
+          <w:numId w:val="10"/>
+        </w:numPr>
+        <w:tabs>
+          <w:tab w:val="clear" w:pos="420"/>
+        </w:tabs>
         <w:ind w:left="1260" w:leftChars="0" w:hanging="420" w:firstLineChars="0"/>
         <w:jc w:val="both"/>
         <w:rPr>
@@ -1723,31 +1798,99 @@
           <w:szCs w:val="24"/>
           <w:lang w:val="en-IN"/>
         </w:rPr>
-        <w:t>body-parser</w:t>
-      </w:r>
-    </w:p>
-    <w:p>
-      <w:pPr>
-        <w:numPr>
-          <w:ilvl w:val="0"/>
-          <w:numId w:val="0"/>
-        </w:numPr>
-        <w:jc w:val="both"/>
-        <w:rPr>
-          <w:rFonts w:hint="default" w:ascii="Times New Roman" w:hAnsi="Times New Roman" w:cs="Times New Roman"/>
-          <w:b w:val="0"/>
-          <w:bCs w:val="0"/>
-          <w:sz w:val="24"/>
-          <w:szCs w:val="24"/>
-          <w:lang w:val="en-IN"/>
-        </w:rPr>
-      </w:pPr>
-    </w:p>
-    <w:p>
-      <w:pPr>
-        <w:numPr>
-          <w:ilvl w:val="0"/>
-          <w:numId w:val="9"/>
+        <w:t>MySQL with 23 samples (Present)</w:t>
+      </w:r>
+    </w:p>
+    <w:p>
+      <w:pPr>
+        <w:numPr>
+          <w:ilvl w:val="0"/>
+          <w:numId w:val="0"/>
+        </w:numPr>
+        <w:jc w:val="both"/>
+        <w:rPr>
+          <w:rFonts w:hint="default" w:ascii="Times New Roman" w:hAnsi="Times New Roman" w:cs="Times New Roman"/>
+          <w:b w:val="0"/>
+          <w:bCs w:val="0"/>
+          <w:sz w:val="24"/>
+          <w:szCs w:val="24"/>
+          <w:lang w:val="en-IN"/>
+        </w:rPr>
+      </w:pPr>
+    </w:p>
+    <w:p>
+      <w:pPr>
+        <w:numPr>
+          <w:ilvl w:val="0"/>
+          <w:numId w:val="0"/>
+        </w:numPr>
+        <w:jc w:val="both"/>
+        <w:rPr>
+          <w:rFonts w:hint="default" w:ascii="Times New Roman" w:hAnsi="Times New Roman" w:cs="Times New Roman"/>
+          <w:b w:val="0"/>
+          <w:bCs w:val="0"/>
+          <w:sz w:val="24"/>
+          <w:szCs w:val="24"/>
+          <w:lang w:val="en-IN"/>
+        </w:rPr>
+      </w:pPr>
+    </w:p>
+    <w:p>
+      <w:pPr>
+        <w:numPr>
+          <w:ilvl w:val="0"/>
+          <w:numId w:val="0"/>
+        </w:numPr>
+        <w:jc w:val="both"/>
+        <w:rPr>
+          <w:rFonts w:hint="default" w:ascii="Times New Roman" w:hAnsi="Times New Roman" w:cs="Times New Roman"/>
+          <w:b w:val="0"/>
+          <w:bCs w:val="0"/>
+          <w:sz w:val="24"/>
+          <w:szCs w:val="24"/>
+          <w:lang w:val="en-IN"/>
+        </w:rPr>
+      </w:pPr>
+    </w:p>
+    <w:p>
+      <w:pPr>
+        <w:numPr>
+          <w:ilvl w:val="0"/>
+          <w:numId w:val="0"/>
+        </w:numPr>
+        <w:jc w:val="both"/>
+        <w:rPr>
+          <w:rFonts w:hint="default" w:ascii="Times New Roman" w:hAnsi="Times New Roman" w:cs="Times New Roman"/>
+          <w:b w:val="0"/>
+          <w:bCs w:val="0"/>
+          <w:sz w:val="24"/>
+          <w:szCs w:val="24"/>
+          <w:lang w:val="en-IN"/>
+        </w:rPr>
+      </w:pPr>
+    </w:p>
+    <w:p>
+      <w:pPr>
+        <w:numPr>
+          <w:ilvl w:val="0"/>
+          <w:numId w:val="0"/>
+        </w:numPr>
+        <w:jc w:val="both"/>
+        <w:rPr>
+          <w:rFonts w:hint="default" w:ascii="Times New Roman" w:hAnsi="Times New Roman" w:cs="Times New Roman"/>
+          <w:b w:val="0"/>
+          <w:bCs w:val="0"/>
+          <w:sz w:val="24"/>
+          <w:szCs w:val="24"/>
+          <w:lang w:val="en-IN"/>
+        </w:rPr>
+      </w:pPr>
+    </w:p>
+    <w:p>
+      <w:pPr>
+        <w:numPr>
+          <w:ilvl w:val="0"/>
+          <w:numId w:val="11"/>
         </w:numPr>
         <w:ind w:left="840" w:leftChars="0" w:hanging="420" w:firstLineChars="0"/>
         <w:jc w:val="both"/>
@@ -1810,12 +1953,14 @@
         </w:rPr>
         <w:tab/>
       </w:r>
-    </w:p>
-    <w:p>
-      <w:pPr>
-        <w:numPr>
-          <w:ilvl w:val="0"/>
-          <w:numId w:val="10"/>
+      <w:bookmarkStart w:id="0" w:name="_GoBack"/>
+      <w:bookmarkEnd w:id="0"/>
+    </w:p>
+    <w:p>
+      <w:pPr>
+        <w:numPr>
+          <w:ilvl w:val="0"/>
+          <w:numId w:val="12"/>
         </w:numPr>
         <w:ind w:left="1260" w:leftChars="0" w:hanging="420" w:firstLineChars="0"/>
         <w:jc w:val="both"/>
@@ -1837,31 +1982,31 @@
           <w:szCs w:val="24"/>
           <w:lang w:val="en-IN"/>
         </w:rPr>
-        <w:t>REST API:</w:t>
-      </w:r>
-    </w:p>
-    <w:p>
-      <w:pPr>
-        <w:numPr>
-          <w:ilvl w:val="0"/>
-          <w:numId w:val="0"/>
-        </w:numPr>
-        <w:jc w:val="both"/>
-        <w:rPr>
-          <w:rFonts w:hint="default" w:ascii="Times New Roman" w:hAnsi="Times New Roman" w:cs="Times New Roman"/>
-          <w:b w:val="0"/>
-          <w:bCs w:val="0"/>
-          <w:sz w:val="24"/>
-          <w:szCs w:val="24"/>
-          <w:lang w:val="en-IN"/>
-        </w:rPr>
-      </w:pPr>
-    </w:p>
-    <w:p>
-      <w:pPr>
-        <w:numPr>
-          <w:ilvl w:val="0"/>
-          <w:numId w:val="11"/>
+        <w:t>REST APIs:</w:t>
+      </w:r>
+    </w:p>
+    <w:p>
+      <w:pPr>
+        <w:numPr>
+          <w:ilvl w:val="0"/>
+          <w:numId w:val="0"/>
+        </w:numPr>
+        <w:jc w:val="both"/>
+        <w:rPr>
+          <w:rFonts w:hint="default" w:ascii="Times New Roman" w:hAnsi="Times New Roman" w:cs="Times New Roman"/>
+          <w:b w:val="0"/>
+          <w:bCs w:val="0"/>
+          <w:sz w:val="24"/>
+          <w:szCs w:val="24"/>
+          <w:lang w:val="en-IN"/>
+        </w:rPr>
+      </w:pPr>
+    </w:p>
+    <w:p>
+      <w:pPr>
+        <w:numPr>
+          <w:ilvl w:val="0"/>
+          <w:numId w:val="13"/>
         </w:numPr>
         <w:ind w:left="1680" w:leftChars="0" w:hanging="420" w:firstLineChars="0"/>
         <w:jc w:val="both"/>
@@ -1890,7 +2035,7 @@
       <w:pPr>
         <w:numPr>
           <w:ilvl w:val="0"/>
-          <w:numId w:val="11"/>
+          <w:numId w:val="13"/>
         </w:numPr>
         <w:ind w:left="1680" w:leftChars="0" w:hanging="420" w:firstLineChars="0"/>
         <w:jc w:val="both"/>
@@ -1936,7 +2081,7 @@
       <w:pPr>
         <w:numPr>
           <w:ilvl w:val="0"/>
-          <w:numId w:val="12"/>
+          <w:numId w:val="14"/>
         </w:numPr>
         <w:ind w:left="840" w:leftChars="0" w:hanging="420" w:firstLineChars="0"/>
         <w:jc w:val="both"/>
@@ -1982,7 +2127,7 @@
       <w:pPr>
         <w:numPr>
           <w:ilvl w:val="0"/>
-          <w:numId w:val="13"/>
+          <w:numId w:val="15"/>
         </w:numPr>
         <w:ind w:left="1260" w:leftChars="0" w:hanging="420" w:firstLineChars="0"/>
         <w:jc w:val="both"/>
@@ -2028,7 +2173,7 @@
       <w:pPr>
         <w:numPr>
           <w:ilvl w:val="0"/>
-          <w:numId w:val="14"/>
+          <w:numId w:val="16"/>
         </w:numPr>
         <w:ind w:left="840" w:leftChars="0" w:hanging="420" w:firstLineChars="0"/>
         <w:jc w:val="both"/>
@@ -2074,7 +2219,7 @@
       <w:pPr>
         <w:numPr>
           <w:ilvl w:val="0"/>
-          <w:numId w:val="15"/>
+          <w:numId w:val="17"/>
         </w:numPr>
         <w:ind w:left="1260" w:leftChars="0" w:hanging="420" w:firstLineChars="0"/>
         <w:jc w:val="both"/>
@@ -2103,7 +2248,7 @@
       <w:pPr>
         <w:numPr>
           <w:ilvl w:val="0"/>
-          <w:numId w:val="15"/>
+          <w:numId w:val="17"/>
         </w:numPr>
         <w:ind w:left="1260" w:leftChars="0" w:hanging="420" w:firstLineChars="0"/>
         <w:jc w:val="both"/>
@@ -2149,7 +2294,7 @@
       <w:pPr>
         <w:numPr>
           <w:ilvl w:val="0"/>
-          <w:numId w:val="16"/>
+          <w:numId w:val="18"/>
         </w:numPr>
         <w:ind w:left="840" w:leftChars="0" w:hanging="420" w:firstLineChars="0"/>
         <w:jc w:val="both"/>
@@ -2195,7 +2340,7 @@
       <w:pPr>
         <w:numPr>
           <w:ilvl w:val="0"/>
-          <w:numId w:val="17"/>
+          <w:numId w:val="19"/>
         </w:numPr>
         <w:ind w:left="1260" w:leftChars="0" w:hanging="420" w:firstLineChars="0"/>
         <w:jc w:val="both"/>
@@ -2354,6 +2499,146 @@
 <file path=word/numbering.xml><?xml version="1.0" encoding="utf-8"?>
 <w:numbering xmlns:wpc="http://schemas.microsoft.com/office/word/2010/wordprocessingCanvas" xmlns:mc="http://schemas.openxmlformats.org/markup-compatibility/2006" xmlns:o="urn:schemas-microsoft-com:office:office" xmlns:r="http://schemas.openxmlformats.org/officeDocument/2006/relationships" xmlns:m="http://schemas.openxmlformats.org/officeDocument/2006/math" xmlns:v="urn:schemas-microsoft-com:vml" xmlns:wp14="http://schemas.microsoft.com/office/word/2010/wordprocessingDrawing" xmlns:wp="http://schemas.openxmlformats.org/drawingml/2006/wordprocessingDrawing" xmlns:w10="urn:schemas-microsoft-com:office:word" xmlns:w="http://schemas.openxmlformats.org/wordprocessingml/2006/main" xmlns:w14="http://schemas.microsoft.com/office/word/2010/wordml" xmlns:wpg="http://schemas.microsoft.com/office/word/2010/wordprocessingGroup" xmlns:wpi="http://schemas.microsoft.com/office/word/2010/wordprocessingInk" xmlns:wne="http://schemas.microsoft.com/office/word/2006/wordml" xmlns:wps="http://schemas.microsoft.com/office/word/2010/wordprocessingShape" xmlns:wpsCustomData="http://www.wps.cn/officeDocument/2013/wpsCustomData" mc:Ignorable="w14 wp14">
   <w:abstractNum w:abstractNumId="0">
+    <w:nsid w:val="84994A08"/>
+    <w:multiLevelType w:val="multilevel"/>
+    <w:tmpl w:val="84994A08"/>
+    <w:lvl w:ilvl="0" w:tentative="0">
+      <w:start w:val="1"/>
+      <w:numFmt w:val="bullet"/>
+      <w:lvlText w:val=""/>
+      <w:lvlJc w:val="left"/>
+      <w:pPr>
+        <w:tabs>
+          <w:tab w:val="left" w:pos="840"/>
+        </w:tabs>
+        <w:ind w:left="840" w:leftChars="0" w:hanging="420" w:firstLineChars="0"/>
+      </w:pPr>
+      <w:rPr>
+        <w:rFonts w:hint="default" w:ascii="Wingdings" w:hAnsi="Wingdings"/>
+      </w:rPr>
+    </w:lvl>
+    <w:lvl w:ilvl="1" w:tentative="0">
+      <w:start w:val="1"/>
+      <w:numFmt w:val="bullet"/>
+      <w:lvlText w:val=""/>
+      <w:lvlJc w:val="left"/>
+      <w:pPr>
+        <w:tabs>
+          <w:tab w:val="left" w:pos="840"/>
+        </w:tabs>
+        <w:ind w:left="1260" w:leftChars="0" w:hanging="420" w:firstLineChars="0"/>
+      </w:pPr>
+      <w:rPr>
+        <w:rFonts w:hint="default" w:ascii="Wingdings" w:hAnsi="Wingdings"/>
+      </w:rPr>
+    </w:lvl>
+    <w:lvl w:ilvl="2" w:tentative="0">
+      <w:start w:val="1"/>
+      <w:numFmt w:val="bullet"/>
+      <w:lvlText w:val=""/>
+      <w:lvlJc w:val="left"/>
+      <w:pPr>
+        <w:tabs>
+          <w:tab w:val="left" w:pos="1260"/>
+        </w:tabs>
+        <w:ind w:left="1680" w:leftChars="0" w:hanging="420" w:firstLineChars="0"/>
+      </w:pPr>
+      <w:rPr>
+        <w:rFonts w:hint="default" w:ascii="Wingdings" w:hAnsi="Wingdings"/>
+      </w:rPr>
+    </w:lvl>
+    <w:lvl w:ilvl="3" w:tentative="0">
+      <w:start w:val="1"/>
+      <w:numFmt w:val="bullet"/>
+      <w:lvlText w:val=""/>
+      <w:lvlJc w:val="left"/>
+      <w:pPr>
+        <w:tabs>
+          <w:tab w:val="left" w:pos="1680"/>
+        </w:tabs>
+        <w:ind w:left="2100" w:leftChars="0" w:hanging="420" w:firstLineChars="0"/>
+      </w:pPr>
+      <w:rPr>
+        <w:rFonts w:hint="default" w:ascii="Wingdings" w:hAnsi="Wingdings"/>
+      </w:rPr>
+    </w:lvl>
+    <w:lvl w:ilvl="4" w:tentative="0">
+      <w:start w:val="1"/>
+      <w:numFmt w:val="bullet"/>
+      <w:lvlText w:val=""/>
+      <w:lvlJc w:val="left"/>
+      <w:pPr>
+        <w:tabs>
+          <w:tab w:val="left" w:pos="2100"/>
+        </w:tabs>
+        <w:ind w:left="2520" w:leftChars="0" w:hanging="420" w:firstLineChars="0"/>
+      </w:pPr>
+      <w:rPr>
+        <w:rFonts w:hint="default" w:ascii="Wingdings" w:hAnsi="Wingdings"/>
+      </w:rPr>
+    </w:lvl>
+    <w:lvl w:ilvl="5" w:tentative="0">
+      <w:start w:val="1"/>
+      <w:numFmt w:val="bullet"/>
+      <w:lvlText w:val=""/>
+      <w:lvlJc w:val="left"/>
+      <w:pPr>
+        <w:tabs>
+          <w:tab w:val="left" w:pos="2520"/>
+        </w:tabs>
+        <w:ind w:left="2940" w:leftChars="0" w:hanging="420" w:firstLineChars="0"/>
+      </w:pPr>
+      <w:rPr>
+        <w:rFonts w:hint="default" w:ascii="Wingdings" w:hAnsi="Wingdings"/>
+      </w:rPr>
+    </w:lvl>
+    <w:lvl w:ilvl="6" w:tentative="0">
+      <w:start w:val="1"/>
+      <w:numFmt w:val="bullet"/>
+      <w:lvlText w:val=""/>
+      <w:lvlJc w:val="left"/>
+      <w:pPr>
+        <w:tabs>
+          <w:tab w:val="left" w:pos="2940"/>
+        </w:tabs>
+        <w:ind w:left="3360" w:leftChars="0" w:hanging="420" w:firstLineChars="0"/>
+      </w:pPr>
+      <w:rPr>
+        <w:rFonts w:hint="default" w:ascii="Wingdings" w:hAnsi="Wingdings"/>
+      </w:rPr>
+    </w:lvl>
+    <w:lvl w:ilvl="7" w:tentative="0">
+      <w:start w:val="1"/>
+      <w:numFmt w:val="bullet"/>
+      <w:lvlText w:val=""/>
+      <w:lvlJc w:val="left"/>
+      <w:pPr>
+        <w:tabs>
+          <w:tab w:val="left" w:pos="3360"/>
+        </w:tabs>
+        <w:ind w:left="3780" w:leftChars="0" w:hanging="420" w:firstLineChars="0"/>
+      </w:pPr>
+      <w:rPr>
+        <w:rFonts w:hint="default" w:ascii="Wingdings" w:hAnsi="Wingdings"/>
+      </w:rPr>
+    </w:lvl>
+    <w:lvl w:ilvl="8" w:tentative="0">
+      <w:start w:val="1"/>
+      <w:numFmt w:val="bullet"/>
+      <w:lvlText w:val=""/>
+      <w:lvlJc w:val="left"/>
+      <w:pPr>
+        <w:tabs>
+          <w:tab w:val="left" w:pos="3780"/>
+        </w:tabs>
+        <w:ind w:left="4200" w:leftChars="0" w:hanging="420" w:firstLineChars="0"/>
+      </w:pPr>
+      <w:rPr>
+        <w:rFonts w:hint="default" w:ascii="Wingdings" w:hAnsi="Wingdings"/>
+      </w:rPr>
+    </w:lvl>
+  </w:abstractNum>
+  <w:abstractNum w:abstractNumId="1">
     <w:nsid w:val="84A2E8E2"/>
     <w:multiLevelType w:val="singleLevel"/>
     <w:tmpl w:val="84A2E8E2"/>
@@ -2373,7 +2658,7 @@
       </w:rPr>
     </w:lvl>
   </w:abstractNum>
-  <w:abstractNum w:abstractNumId="1">
+  <w:abstractNum w:abstractNumId="2">
     <w:nsid w:val="875EACA4"/>
     <w:multiLevelType w:val="singleLevel"/>
     <w:tmpl w:val="875EACA4"/>
@@ -2393,7 +2678,27 @@
       </w:rPr>
     </w:lvl>
   </w:abstractNum>
-  <w:abstractNum w:abstractNumId="2">
+  <w:abstractNum w:abstractNumId="3">
+    <w:nsid w:val="8C90EE2A"/>
+    <w:multiLevelType w:val="singleLevel"/>
+    <w:tmpl w:val="8C90EE2A"/>
+    <w:lvl w:ilvl="0" w:tentative="0">
+      <w:start w:val="1"/>
+      <w:numFmt w:val="bullet"/>
+      <w:lvlText w:val=""/>
+      <w:lvlJc w:val="left"/>
+      <w:pPr>
+        <w:tabs>
+          <w:tab w:val="left" w:pos="420"/>
+        </w:tabs>
+        <w:ind w:left="420" w:leftChars="0" w:hanging="420" w:firstLineChars="0"/>
+      </w:pPr>
+      <w:rPr>
+        <w:rFonts w:hint="default" w:ascii="Wingdings" w:hAnsi="Wingdings"/>
+      </w:rPr>
+    </w:lvl>
+  </w:abstractNum>
+  <w:abstractNum w:abstractNumId="4">
     <w:nsid w:val="8CB19CDD"/>
     <w:multiLevelType w:val="singleLevel"/>
     <w:tmpl w:val="8CB19CDD"/>
@@ -2413,7 +2718,7 @@
       </w:rPr>
     </w:lvl>
   </w:abstractNum>
-  <w:abstractNum w:abstractNumId="3">
+  <w:abstractNum w:abstractNumId="5">
     <w:nsid w:val="96C3A1F8"/>
     <w:multiLevelType w:val="singleLevel"/>
     <w:tmpl w:val="96C3A1F8"/>
@@ -2433,7 +2738,7 @@
       </w:rPr>
     </w:lvl>
   </w:abstractNum>
-  <w:abstractNum w:abstractNumId="4">
+  <w:abstractNum w:abstractNumId="6">
     <w:nsid w:val="9AC2A9BA"/>
     <w:multiLevelType w:val="singleLevel"/>
     <w:tmpl w:val="9AC2A9BA"/>
@@ -2453,7 +2758,7 @@
       </w:rPr>
     </w:lvl>
   </w:abstractNum>
-  <w:abstractNum w:abstractNumId="5">
+  <w:abstractNum w:abstractNumId="7">
     <w:nsid w:val="AEFBDAF3"/>
     <w:multiLevelType w:val="multilevel"/>
     <w:tmpl w:val="AEFBDAF3"/>
@@ -2593,7 +2898,7 @@
       </w:rPr>
     </w:lvl>
   </w:abstractNum>
-  <w:abstractNum w:abstractNumId="6">
+  <w:abstractNum w:abstractNumId="8">
     <w:nsid w:val="BECB0050"/>
     <w:multiLevelType w:val="singleLevel"/>
     <w:tmpl w:val="BECB0050"/>
@@ -2613,7 +2918,7 @@
       </w:rPr>
     </w:lvl>
   </w:abstractNum>
-  <w:abstractNum w:abstractNumId="7">
+  <w:abstractNum w:abstractNumId="9">
     <w:nsid w:val="C655F5F1"/>
     <w:multiLevelType w:val="singleLevel"/>
     <w:tmpl w:val="C655F5F1"/>
@@ -2633,7 +2938,7 @@
       </w:rPr>
     </w:lvl>
   </w:abstractNum>
-  <w:abstractNum w:abstractNumId="8">
+  <w:abstractNum w:abstractNumId="10">
     <w:nsid w:val="D1139315"/>
     <w:multiLevelType w:val="singleLevel"/>
     <w:tmpl w:val="D1139315"/>
@@ -2653,7 +2958,7 @@
       </w:rPr>
     </w:lvl>
   </w:abstractNum>
-  <w:abstractNum w:abstractNumId="9">
+  <w:abstractNum w:abstractNumId="11">
     <w:nsid w:val="ED62B3D8"/>
     <w:multiLevelType w:val="singleLevel"/>
     <w:tmpl w:val="ED62B3D8"/>
@@ -2673,7 +2978,7 @@
       </w:rPr>
     </w:lvl>
   </w:abstractNum>
-  <w:abstractNum w:abstractNumId="10">
+  <w:abstractNum w:abstractNumId="12">
     <w:nsid w:val="0E7C3EF0"/>
     <w:multiLevelType w:val="singleLevel"/>
     <w:tmpl w:val="0E7C3EF0"/>
@@ -2693,7 +2998,7 @@
       </w:rPr>
     </w:lvl>
   </w:abstractNum>
-  <w:abstractNum w:abstractNumId="11">
+  <w:abstractNum w:abstractNumId="13">
     <w:nsid w:val="2A4B863E"/>
     <w:multiLevelType w:val="singleLevel"/>
     <w:tmpl w:val="2A4B863E"/>
@@ -2713,7 +3018,7 @@
       </w:rPr>
     </w:lvl>
   </w:abstractNum>
-  <w:abstractNum w:abstractNumId="12">
+  <w:abstractNum w:abstractNumId="14">
     <w:nsid w:val="2F295959"/>
     <w:multiLevelType w:val="multilevel"/>
     <w:tmpl w:val="2F295959"/>
@@ -2853,7 +3158,7 @@
       </w:rPr>
     </w:lvl>
   </w:abstractNum>
-  <w:abstractNum w:abstractNumId="13">
+  <w:abstractNum w:abstractNumId="15">
     <w:nsid w:val="5F80D38F"/>
     <w:multiLevelType w:val="singleLevel"/>
     <w:tmpl w:val="5F80D38F"/>
@@ -2873,7 +3178,7 @@
       </w:rPr>
     </w:lvl>
   </w:abstractNum>
-  <w:abstractNum w:abstractNumId="14">
+  <w:abstractNum w:abstractNumId="16">
     <w:nsid w:val="667BCB6F"/>
     <w:multiLevelType w:val="singleLevel"/>
     <w:tmpl w:val="667BCB6F"/>
@@ -2893,7 +3198,7 @@
       </w:rPr>
     </w:lvl>
   </w:abstractNum>
-  <w:abstractNum w:abstractNumId="15">
+  <w:abstractNum w:abstractNumId="17">
     <w:nsid w:val="6A323AA4"/>
     <w:multiLevelType w:val="singleLevel"/>
     <w:tmpl w:val="6A323AA4"/>
@@ -2913,7 +3218,7 @@
       </w:rPr>
     </w:lvl>
   </w:abstractNum>
-  <w:abstractNum w:abstractNumId="16">
+  <w:abstractNum w:abstractNumId="18">
     <w:nsid w:val="7419FC07"/>
     <w:multiLevelType w:val="singleLevel"/>
     <w:tmpl w:val="7419FC07"/>
@@ -2934,55 +3239,61 @@
     </w:lvl>
   </w:abstractNum>
   <w:num w:numId="1">
+    <w:abstractNumId w:val="7"/>
+  </w:num>
+  <w:num w:numId="2">
+    <w:abstractNumId w:val="16"/>
+  </w:num>
+  <w:num w:numId="3">
+    <w:abstractNumId w:val="14"/>
+  </w:num>
+  <w:num w:numId="4">
+    <w:abstractNumId w:val="17"/>
+  </w:num>
+  <w:num w:numId="5">
+    <w:abstractNumId w:val="10"/>
+  </w:num>
+  <w:num w:numId="6">
+    <w:abstractNumId w:val="8"/>
+  </w:num>
+  <w:num w:numId="7">
+    <w:abstractNumId w:val="18"/>
+  </w:num>
+  <w:num w:numId="8">
+    <w:abstractNumId w:val="13"/>
+  </w:num>
+  <w:num w:numId="9">
+    <w:abstractNumId w:val="0"/>
+  </w:num>
+  <w:num w:numId="10">
+    <w:abstractNumId w:val="3"/>
+  </w:num>
+  <w:num w:numId="11">
+    <w:abstractNumId w:val="12"/>
+  </w:num>
+  <w:num w:numId="12">
+    <w:abstractNumId w:val="2"/>
+  </w:num>
+  <w:num w:numId="13">
+    <w:abstractNumId w:val="15"/>
+  </w:num>
+  <w:num w:numId="14">
     <w:abstractNumId w:val="5"/>
   </w:num>
-  <w:num w:numId="2">
-    <w:abstractNumId w:val="14"/>
+  <w:num w:numId="15">
+    <w:abstractNumId w:val="11"/>
   </w:num>
-  <w:num w:numId="3">
-    <w:abstractNumId w:val="12"/>
+  <w:num w:numId="16">
+    <w:abstractNumId w:val="1"/>
   </w:num>
-  <w:num w:numId="4">
-    <w:abstractNumId w:val="15"/>
+  <w:num w:numId="17">
+    <w:abstractNumId w:val="9"/>
   </w:num>
-  <w:num w:numId="5">
-    <w:abstractNumId w:val="8"/>
-  </w:num>
-  <w:num w:numId="6">
+  <w:num w:numId="18">
     <w:abstractNumId w:val="6"/>
   </w:num>
-  <w:num w:numId="7">
-    <w:abstractNumId w:val="16"/>
-  </w:num>
-  <w:num w:numId="8">
-    <w:abstractNumId w:val="11"/>
-  </w:num>
-  <w:num w:numId="9">
-    <w:abstractNumId w:val="10"/>
-  </w:num>
-  <w:num w:numId="10">
-    <w:abstractNumId w:val="1"/>
-  </w:num>
-  <w:num w:numId="11">
-    <w:abstractNumId w:val="13"/>
-  </w:num>
-  <w:num w:numId="12">
-    <w:abstractNumId w:val="3"/>
-  </w:num>
-  <w:num w:numId="13">
-    <w:abstractNumId w:val="9"/>
-  </w:num>
-  <w:num w:numId="14">
-    <w:abstractNumId w:val="0"/>
-  </w:num>
-  <w:num w:numId="15">
-    <w:abstractNumId w:val="7"/>
-  </w:num>
-  <w:num w:numId="16">
+  <w:num w:numId="19">
     <w:abstractNumId w:val="4"/>
-  </w:num>
-  <w:num w:numId="17">
-    <w:abstractNumId w:val="2"/>
   </w:num>
 </w:numbering>
 </file>

</xml_diff>